<commit_message>
Add readme files and documentations
</commit_message>
<xml_diff>
--- a/Documents/Shopping Cart/List.docx
+++ b/Documents/Shopping Cart/List.docx
@@ -110,44 +110,144 @@
           <w:rStyle w:val="Hyperlink"/>
           <w:rFonts w:ascii="Calibri" w:hAnsi="Calibri" w:cs="Calibri"/>
         </w:rPr>
+        <w:t xml:space="preserve"> Usb Wire</w:t>
+      </w:r>
+      <w:r>
+        <w:rPr>
+          <w:rFonts w:ascii="Calibri" w:hAnsi="Calibri" w:cs="Calibri"/>
+          <w:color w:val="000000"/>
+        </w:rPr>
+        <w:t> ( Quantity: 1)  [ Link selection : 2 ]</w:t>
+      </w:r>
+    </w:p>
+    <w:p>
+      <w:pPr>
+        <w:pStyle w:val="NormalWeb"/>
+        <w:shd w:val="clear" w:color="auto" w:fill="FFFFFF"/>
+        <w:spacing w:before="0" w:beforeAutospacing="0" w:after="0" w:afterAutospacing="0"/>
+        <w:rPr>
+          <w:rFonts w:ascii="Calibri" w:hAnsi="Calibri" w:cs="Calibri"/>
+          <w:color w:val="000000"/>
+        </w:rPr>
+      </w:pPr>
+      <w:r>
+        <w:rPr>
+          <w:rFonts w:ascii="Calibri" w:hAnsi="Calibri" w:cs="Calibri"/>
+          <w:color w:val="000000"/>
+        </w:rPr>
+        <w:t>- </w:t>
+      </w:r>
+      <w:hyperlink r:id="rId7" w:tgtFrame="_blank" w:history="1">
+        <w:r>
+          <w:rPr>
+            <w:rStyle w:val="Hyperlink"/>
+            <w:rFonts w:ascii="Calibri" w:hAnsi="Calibri" w:cs="Calibri"/>
+          </w:rPr>
+          <w:t>Electrical Harness</w:t>
+        </w:r>
+      </w:hyperlink>
+      <w:r>
+        <w:rPr>
+          <w:rFonts w:ascii="Calibri" w:hAnsi="Calibri" w:cs="Calibri"/>
+          <w:color w:val="000000"/>
+        </w:rPr>
+        <w:t> ( Quantity: 1)  [ Link selection : </w:t>
+      </w:r>
+      <w:r>
+        <w:rPr>
+          <w:rFonts w:ascii="Calibri" w:hAnsi="Calibri" w:cs="Calibri"/>
+          <w:color w:val="000000"/>
+        </w:rPr>
+        <w:t>8</w:t>
+      </w:r>
+      <w:r>
+        <w:rPr>
+          <w:rFonts w:ascii="Calibri" w:hAnsi="Calibri" w:cs="Calibri"/>
+          <w:color w:val="000000"/>
+        </w:rPr>
+        <w:t xml:space="preserve"> ]</w:t>
+      </w:r>
+    </w:p>
+    <w:p>
+      <w:pPr>
+        <w:pStyle w:val="NormalWeb"/>
+        <w:shd w:val="clear" w:color="auto" w:fill="FFFFFF"/>
+        <w:spacing w:before="0" w:beforeAutospacing="0" w:after="0" w:afterAutospacing="0"/>
+        <w:rPr>
+          <w:rFonts w:ascii="Calibri" w:hAnsi="Calibri" w:cs="Calibri"/>
+          <w:color w:val="000000"/>
+        </w:rPr>
+      </w:pPr>
+      <w:r>
+        <w:rPr>
+          <w:rFonts w:ascii="Calibri" w:hAnsi="Calibri" w:cs="Calibri"/>
+          <w:color w:val="000000"/>
+        </w:rPr>
+        <w:t>- </w:t>
+      </w:r>
+      <w:hyperlink r:id="rId8" w:tgtFrame="_blank" w:history="1">
+        <w:r>
+          <w:rPr>
+            <w:rStyle w:val="Hyperlink"/>
+            <w:rFonts w:ascii="Calibri" w:hAnsi="Calibri" w:cs="Calibri"/>
+          </w:rPr>
+          <w:t>Ball roller joints</w:t>
+        </w:r>
+      </w:hyperlink>
+      <w:r>
+        <w:rPr>
+          <w:rFonts w:ascii="Calibri" w:hAnsi="Calibri" w:cs="Calibri"/>
+          <w:color w:val="000000"/>
+        </w:rPr>
+        <w:t> M4 ( Quantity: 2) [ Link selection : 1]</w:t>
+      </w:r>
+    </w:p>
+    <w:p>
+      <w:pPr>
+        <w:pStyle w:val="NormalWeb"/>
+        <w:shd w:val="clear" w:color="auto" w:fill="FFFFFF"/>
+        <w:spacing w:before="0" w:beforeAutospacing="0" w:after="0" w:afterAutospacing="0"/>
+        <w:rPr>
+          <w:rFonts w:ascii="Calibri" w:hAnsi="Calibri" w:cs="Calibri"/>
+          <w:color w:val="000000"/>
+        </w:rPr>
+      </w:pPr>
+      <w:r>
+        <w:rPr>
+          <w:rFonts w:ascii="Calibri" w:hAnsi="Calibri" w:cs="Calibri"/>
+          <w:color w:val="000000"/>
+        </w:rPr>
+        <w:t>- </w:t>
+      </w:r>
+      <w:hyperlink r:id="rId9" w:tgtFrame="_blank" w:history="1">
+        <w:r>
+          <w:rPr>
+            <w:rStyle w:val="Hyperlink"/>
+            <w:rFonts w:ascii="Calibri" w:hAnsi="Calibri" w:cs="Calibri"/>
+          </w:rPr>
+          <w:t>Servo</w:t>
+        </w:r>
+      </w:hyperlink>
+      <w:r>
+        <w:rPr>
+          <w:rFonts w:ascii="Calibri" w:hAnsi="Calibri" w:cs="Calibri"/>
+          <w:color w:val="000000"/>
+        </w:rPr>
+        <w:t>s ( Quantity: 2)</w:t>
+      </w:r>
+      <w:r>
+        <w:rPr>
+          <w:rFonts w:ascii="Calibri" w:hAnsi="Calibri" w:cs="Calibri"/>
+          <w:color w:val="000000"/>
+        </w:rPr>
         <w:t xml:space="preserve"> </w:t>
       </w:r>
-      <w:proofErr w:type="spellStart"/>
-      <w:r>
-        <w:rPr>
-          <w:rStyle w:val="Hyperlink"/>
-          <w:rFonts w:ascii="Calibri" w:hAnsi="Calibri" w:cs="Calibri"/>
-        </w:rPr>
-        <w:t>Usb</w:t>
-      </w:r>
-      <w:proofErr w:type="spellEnd"/>
-      <w:r>
-        <w:rPr>
-          <w:rStyle w:val="Hyperlink"/>
-          <w:rFonts w:ascii="Calibri" w:hAnsi="Calibri" w:cs="Calibri"/>
-        </w:rPr>
-        <w:t xml:space="preserve"> Wire</w:t>
-      </w:r>
-      <w:r>
-        <w:rPr>
-          <w:rFonts w:ascii="Calibri" w:hAnsi="Calibri" w:cs="Calibri"/>
-          <w:color w:val="000000"/>
-        </w:rPr>
-        <w:t> ( Quantity: 1)  [ Link selection : </w:t>
-      </w:r>
-      <w:r>
-        <w:rPr>
-          <w:rFonts w:ascii="Calibri" w:hAnsi="Calibri" w:cs="Calibri"/>
-          <w:color w:val="000000"/>
-        </w:rPr>
-        <w:t>2</w:t>
-      </w:r>
-      <w:r>
-        <w:rPr>
-          <w:rFonts w:ascii="Calibri" w:hAnsi="Calibri" w:cs="Calibri"/>
-          <w:color w:val="000000"/>
-        </w:rPr>
-        <w:t xml:space="preserve"> ]</w:t>
+      <w:r>
+        <w:rPr>
+          <w:rFonts w:ascii="Calibri" w:hAnsi="Calibri" w:cs="Calibri"/>
+          <w:color w:val="FF0000"/>
+        </w:rPr>
+        <w:t>[ CAUTION : this servo doesn’t work, use Turnigy TGY-4409MD]</w:t>
       </w:r>
     </w:p>
     <w:p>
@@ -167,187 +267,85 @@
         </w:rPr>
         <w:t>- </w:t>
       </w:r>
-      <w:hyperlink r:id="rId7" w:tgtFrame="_blank" w:history="1">
-        <w:r>
-          <w:rPr>
-            <w:rStyle w:val="Hyperlink"/>
-            <w:rFonts w:ascii="Calibri" w:hAnsi="Calibri" w:cs="Calibri"/>
-          </w:rPr>
-          <w:t>Electrical Har</w:t>
-        </w:r>
-        <w:r>
-          <w:rPr>
-            <w:rStyle w:val="Hyperlink"/>
-            <w:rFonts w:ascii="Calibri" w:hAnsi="Calibri" w:cs="Calibri"/>
-          </w:rPr>
-          <w:t>n</w:t>
-        </w:r>
-        <w:r>
-          <w:rPr>
-            <w:rStyle w:val="Hyperlink"/>
-            <w:rFonts w:ascii="Calibri" w:hAnsi="Calibri" w:cs="Calibri"/>
-          </w:rPr>
-          <w:t>ess</w:t>
-        </w:r>
-      </w:hyperlink>
-      <w:r>
-        <w:rPr>
-          <w:rFonts w:ascii="Calibri" w:hAnsi="Calibri" w:cs="Calibri"/>
-          <w:color w:val="000000"/>
-        </w:rPr>
-        <w:t> ( Quantity: 1)  [ Link selection : </w:t>
-      </w:r>
-      <w:r>
-        <w:rPr>
-          <w:rFonts w:ascii="Calibri" w:hAnsi="Calibri" w:cs="Calibri"/>
-          <w:color w:val="000000"/>
-        </w:rPr>
-        <w:t>8</w:t>
+      <w:hyperlink r:id="rId10" w:tgtFrame="_blank" w:history="1">
+        <w:r>
+          <w:rPr>
+            <w:rStyle w:val="Hyperlink"/>
+            <w:rFonts w:ascii="Calibri" w:hAnsi="Calibri" w:cs="Calibri"/>
+          </w:rPr>
+          <w:t>USB Camera</w:t>
+        </w:r>
+      </w:hyperlink>
+      <w:r>
+        <w:rPr>
+          <w:rFonts w:ascii="Calibri" w:hAnsi="Calibri" w:cs="Calibri"/>
+          <w:color w:val="000000"/>
+        </w:rPr>
+        <w:t> High speed  ( Quantity: 1)</w:t>
+      </w:r>
+    </w:p>
+    <w:p>
+      <w:pPr>
+        <w:pStyle w:val="NormalWeb"/>
+        <w:shd w:val="clear" w:color="auto" w:fill="FFFFFF"/>
+        <w:spacing w:before="0" w:beforeAutospacing="0" w:after="0" w:afterAutospacing="0"/>
+        <w:rPr>
+          <w:rFonts w:ascii="Calibri" w:hAnsi="Calibri" w:cs="Calibri"/>
+          <w:color w:val="000000"/>
+        </w:rPr>
+      </w:pPr>
+      <w:r>
+        <w:rPr>
+          <w:rFonts w:ascii="Calibri" w:hAnsi="Calibri" w:cs="Calibri"/>
+          <w:color w:val="000000"/>
+        </w:rPr>
+        <w:t>- </w:t>
+      </w:r>
+      <w:hyperlink r:id="rId11" w:tgtFrame="_blank" w:history="1">
+        <w:r>
+          <w:rPr>
+            <w:rStyle w:val="Hyperlink"/>
+            <w:rFonts w:ascii="Calibri" w:hAnsi="Calibri" w:cs="Calibri"/>
+          </w:rPr>
+          <w:t>4 wires resistive touchscreen</w:t>
+        </w:r>
+      </w:hyperlink>
+      <w:r>
+        <w:rPr>
+          <w:rFonts w:ascii="Calibri" w:hAnsi="Calibri" w:cs="Calibri"/>
+          <w:color w:val="000000"/>
+        </w:rPr>
+        <w:t> 11.3 inch ( Quantity: 1)</w:t>
+      </w:r>
+      <w:r>
+        <w:rPr>
+          <w:rFonts w:ascii="Calibri" w:hAnsi="Calibri" w:cs="Calibri"/>
+          <w:color w:val="000000"/>
+        </w:rPr>
+        <w:t xml:space="preserve"> </w:t>
+      </w:r>
+      <w:r>
+        <w:rPr>
+          <w:rFonts w:ascii="Calibri" w:hAnsi="Calibri" w:cs="Calibri"/>
+          <w:color w:val="FF0000"/>
+        </w:rPr>
+        <w:t xml:space="preserve">[ CAUTION : </w:t>
+      </w:r>
+      <w:r>
+        <w:rPr>
+          <w:rFonts w:ascii="Calibri" w:hAnsi="Calibri" w:cs="Calibri"/>
+          <w:color w:val="FF0000"/>
+        </w:rPr>
+        <w:t>this touchscreen is too noisy and doesn’t work on this plant. Find another one if you’re interested to use touchscreens instead of a camera</w:t>
       </w:r>
       <w:bookmarkStart w:id="0" w:name="_GoBack"/>
       <w:bookmarkEnd w:id="0"/>
       <w:r>
         <w:rPr>
           <w:rFonts w:ascii="Calibri" w:hAnsi="Calibri" w:cs="Calibri"/>
-          <w:color w:val="000000"/>
-        </w:rPr>
-        <w:t xml:space="preserve"> ]</w:t>
-      </w:r>
-    </w:p>
-    <w:p>
-      <w:pPr>
-        <w:pStyle w:val="NormalWeb"/>
-        <w:shd w:val="clear" w:color="auto" w:fill="FFFFFF"/>
-        <w:spacing w:before="0" w:beforeAutospacing="0" w:after="0" w:afterAutospacing="0"/>
-        <w:rPr>
-          <w:rFonts w:ascii="Calibri" w:hAnsi="Calibri" w:cs="Calibri"/>
-          <w:color w:val="000000"/>
-        </w:rPr>
-      </w:pPr>
-      <w:r>
-        <w:rPr>
-          <w:rFonts w:ascii="Calibri" w:hAnsi="Calibri" w:cs="Calibri"/>
-          <w:color w:val="000000"/>
-        </w:rPr>
-        <w:t>- </w:t>
-      </w:r>
-      <w:hyperlink r:id="rId8" w:tgtFrame="_blank" w:history="1">
-        <w:r>
-          <w:rPr>
-            <w:rStyle w:val="Hyperlink"/>
-            <w:rFonts w:ascii="Calibri" w:hAnsi="Calibri" w:cs="Calibri"/>
-          </w:rPr>
-          <w:t>Ball roller joints</w:t>
-        </w:r>
-      </w:hyperlink>
-      <w:r>
-        <w:rPr>
-          <w:rFonts w:ascii="Calibri" w:hAnsi="Calibri" w:cs="Calibri"/>
-          <w:color w:val="000000"/>
-        </w:rPr>
-        <w:t> M4 ( Quantity: 2) [ Link selection : 1]</w:t>
-      </w:r>
-    </w:p>
-    <w:p>
-      <w:pPr>
-        <w:pStyle w:val="NormalWeb"/>
-        <w:shd w:val="clear" w:color="auto" w:fill="FFFFFF"/>
-        <w:spacing w:before="0" w:beforeAutospacing="0" w:after="0" w:afterAutospacing="0"/>
-        <w:rPr>
-          <w:rFonts w:ascii="Calibri" w:hAnsi="Calibri" w:cs="Calibri"/>
-          <w:color w:val="000000"/>
-        </w:rPr>
-      </w:pPr>
-      <w:r>
-        <w:rPr>
-          <w:rFonts w:ascii="Calibri" w:hAnsi="Calibri" w:cs="Calibri"/>
-          <w:color w:val="000000"/>
-        </w:rPr>
-        <w:t>- </w:t>
-      </w:r>
-      <w:hyperlink r:id="rId9" w:tgtFrame="_blank" w:history="1">
-        <w:r>
-          <w:rPr>
-            <w:rStyle w:val="Hyperlink"/>
-            <w:rFonts w:ascii="Calibri" w:hAnsi="Calibri" w:cs="Calibri"/>
-          </w:rPr>
-          <w:t>Servo</w:t>
-        </w:r>
-      </w:hyperlink>
-      <w:r>
-        <w:rPr>
-          <w:rFonts w:ascii="Calibri" w:hAnsi="Calibri" w:cs="Calibri"/>
-          <w:color w:val="000000"/>
-        </w:rPr>
-        <w:t>s ( Quantity: 2)</w:t>
-      </w:r>
-    </w:p>
-    <w:p>
-      <w:pPr>
-        <w:pStyle w:val="NormalWeb"/>
-        <w:shd w:val="clear" w:color="auto" w:fill="FFFFFF"/>
-        <w:spacing w:before="0" w:beforeAutospacing="0" w:after="0" w:afterAutospacing="0"/>
-        <w:rPr>
-          <w:rFonts w:ascii="Calibri" w:hAnsi="Calibri" w:cs="Calibri"/>
-          <w:color w:val="000000"/>
-        </w:rPr>
-      </w:pPr>
-      <w:r>
-        <w:rPr>
-          <w:rFonts w:ascii="Calibri" w:hAnsi="Calibri" w:cs="Calibri"/>
-          <w:color w:val="000000"/>
-        </w:rPr>
-        <w:t>- </w:t>
-      </w:r>
-      <w:hyperlink r:id="rId10" w:tgtFrame="_blank" w:history="1">
-        <w:r>
-          <w:rPr>
-            <w:rStyle w:val="Hyperlink"/>
-            <w:rFonts w:ascii="Calibri" w:hAnsi="Calibri" w:cs="Calibri"/>
-          </w:rPr>
-          <w:t>USB Camera</w:t>
-        </w:r>
-      </w:hyperlink>
-      <w:r>
-        <w:rPr>
-          <w:rFonts w:ascii="Calibri" w:hAnsi="Calibri" w:cs="Calibri"/>
-          <w:color w:val="000000"/>
-        </w:rPr>
-        <w:t> High speed  ( Quantity: 1)</w:t>
-      </w:r>
-    </w:p>
-    <w:p>
-      <w:pPr>
-        <w:pStyle w:val="NormalWeb"/>
-        <w:shd w:val="clear" w:color="auto" w:fill="FFFFFF"/>
-        <w:spacing w:before="0" w:beforeAutospacing="0" w:after="0" w:afterAutospacing="0"/>
-        <w:rPr>
-          <w:rFonts w:ascii="Calibri" w:hAnsi="Calibri" w:cs="Calibri"/>
-          <w:color w:val="000000"/>
-        </w:rPr>
-      </w:pPr>
-      <w:r>
-        <w:rPr>
-          <w:rFonts w:ascii="Calibri" w:hAnsi="Calibri" w:cs="Calibri"/>
-          <w:color w:val="000000"/>
-        </w:rPr>
-        <w:t>- </w:t>
-      </w:r>
-      <w:hyperlink r:id="rId11" w:tgtFrame="_blank" w:history="1">
-        <w:r>
-          <w:rPr>
-            <w:rStyle w:val="Hyperlink"/>
-            <w:rFonts w:ascii="Calibri" w:hAnsi="Calibri" w:cs="Calibri"/>
-          </w:rPr>
-          <w:t>4 wires resistive touchscreen</w:t>
-        </w:r>
-      </w:hyperlink>
-      <w:r>
-        <w:rPr>
-          <w:rFonts w:ascii="Calibri" w:hAnsi="Calibri" w:cs="Calibri"/>
-          <w:color w:val="000000"/>
-        </w:rPr>
-        <w:t> 11.3 inch ( Quantity: 1)</w:t>
+          <w:color w:val="FF0000"/>
+        </w:rPr>
+        <w:t>]</w:t>
       </w:r>
     </w:p>
     <w:p>
@@ -698,8 +696,40 @@
             <w:sz w:val="24"/>
             <w:szCs w:val="24"/>
           </w:rPr>
-          <w:t xml:space="preserve">Ping Pong Ball </w:t>
-        </w:r>
+          <w:t>Ping Pong Ball Orange</w:t>
+        </w:r>
+      </w:hyperlink>
+      <w:r>
+        <w:rPr>
+          <w:rFonts w:ascii="Calibri" w:hAnsi="Calibri" w:cs="Calibri"/>
+          <w:color w:val="000000"/>
+          <w:sz w:val="24"/>
+          <w:szCs w:val="24"/>
+        </w:rPr>
+        <w:t xml:space="preserve"> ( Quantity : 1) [ Link Selection: 2]</w:t>
+      </w:r>
+    </w:p>
+    <w:p>
+      <w:pPr>
+        <w:shd w:val="clear" w:color="auto" w:fill="FFFFFF"/>
+        <w:spacing w:after="0"/>
+        <w:rPr>
+          <w:rFonts w:ascii="Calibri" w:hAnsi="Calibri" w:cs="Calibri"/>
+          <w:color w:val="000000"/>
+          <w:sz w:val="24"/>
+          <w:szCs w:val="24"/>
+        </w:rPr>
+      </w:pPr>
+      <w:r>
+        <w:rPr>
+          <w:rFonts w:ascii="Calibri" w:hAnsi="Calibri" w:cs="Calibri"/>
+          <w:color w:val="000000"/>
+          <w:sz w:val="24"/>
+          <w:szCs w:val="24"/>
+        </w:rPr>
+        <w:t xml:space="preserve">- </w:t>
+      </w:r>
+      <w:hyperlink r:id="rId22" w:history="1">
         <w:r>
           <w:rPr>
             <w:rStyle w:val="Hyperlink"/>
@@ -707,7 +737,7 @@
             <w:sz w:val="24"/>
             <w:szCs w:val="24"/>
           </w:rPr>
-          <w:t>Orange</w:t>
+          <w:t>Stainless Steel Ball 38mm</w:t>
         </w:r>
       </w:hyperlink>
       <w:r>
@@ -717,29 +747,40 @@
           <w:sz w:val="24"/>
           <w:szCs w:val="24"/>
         </w:rPr>
-        <w:t xml:space="preserve"> ( Quantity : 1)</w:t>
-      </w:r>
-      <w:r>
+        <w:t xml:space="preserve"> ( Quantity : 1) [ Link Selection: 2]</w:t>
+      </w:r>
+    </w:p>
+    <w:p>
+      <w:pPr>
+        <w:shd w:val="clear" w:color="auto" w:fill="FFFFFF"/>
+        <w:spacing w:after="0"/>
         <w:rPr>
           <w:rFonts w:ascii="Calibri" w:hAnsi="Calibri" w:cs="Calibri"/>
           <w:color w:val="000000"/>
           <w:sz w:val="24"/>
           <w:szCs w:val="24"/>
         </w:rPr>
-        <w:t xml:space="preserve"> [ Link Selection: 2]</w:t>
-      </w:r>
-    </w:p>
-    <w:p>
-      <w:pPr>
-        <w:shd w:val="clear" w:color="auto" w:fill="FFFFFF"/>
-        <w:spacing w:after="0"/>
+      </w:pPr>
+      <w:r>
         <w:rPr>
           <w:rFonts w:ascii="Calibri" w:hAnsi="Calibri" w:cs="Calibri"/>
           <w:color w:val="000000"/>
           <w:sz w:val="24"/>
           <w:szCs w:val="24"/>
         </w:rPr>
-      </w:pPr>
+        <w:t>- </w:t>
+      </w:r>
+      <w:hyperlink r:id="rId23" w:tgtFrame="_blank" w:history="1">
+        <w:r>
+          <w:rPr>
+            <w:rStyle w:val="Hyperlink"/>
+            <w:rFonts w:ascii="Calibri" w:hAnsi="Calibri" w:cs="Calibri"/>
+            <w:sz w:val="24"/>
+            <w:szCs w:val="24"/>
+          </w:rPr>
+          <w:t>L Corner Bracket</w:t>
+        </w:r>
+      </w:hyperlink>
       <w:r>
         <w:rPr>
           <w:rFonts w:ascii="Calibri" w:hAnsi="Calibri" w:cs="Calibri"/>
@@ -747,67 +788,6 @@
           <w:sz w:val="24"/>
           <w:szCs w:val="24"/>
         </w:rPr>
-        <w:t xml:space="preserve">- </w:t>
-      </w:r>
-      <w:hyperlink r:id="rId22" w:history="1">
-        <w:r>
-          <w:rPr>
-            <w:rStyle w:val="Hyperlink"/>
-            <w:rFonts w:ascii="Calibri" w:hAnsi="Calibri" w:cs="Calibri"/>
-            <w:sz w:val="24"/>
-            <w:szCs w:val="24"/>
-          </w:rPr>
-          <w:t>Stainless Steel Ball 38mm</w:t>
-        </w:r>
-      </w:hyperlink>
-      <w:r>
-        <w:rPr>
-          <w:rFonts w:ascii="Calibri" w:hAnsi="Calibri" w:cs="Calibri"/>
-          <w:color w:val="000000"/>
-          <w:sz w:val="24"/>
-          <w:szCs w:val="24"/>
-        </w:rPr>
-        <w:t xml:space="preserve"> ( Quantity : 1) [ Link Selection: 2]</w:t>
-      </w:r>
-    </w:p>
-    <w:p>
-      <w:pPr>
-        <w:shd w:val="clear" w:color="auto" w:fill="FFFFFF"/>
-        <w:spacing w:after="0"/>
-        <w:rPr>
-          <w:rFonts w:ascii="Calibri" w:hAnsi="Calibri" w:cs="Calibri"/>
-          <w:color w:val="000000"/>
-          <w:sz w:val="24"/>
-          <w:szCs w:val="24"/>
-        </w:rPr>
-      </w:pPr>
-      <w:r>
-        <w:rPr>
-          <w:rFonts w:ascii="Calibri" w:hAnsi="Calibri" w:cs="Calibri"/>
-          <w:color w:val="000000"/>
-          <w:sz w:val="24"/>
-          <w:szCs w:val="24"/>
-        </w:rPr>
-        <w:t>- </w:t>
-      </w:r>
-      <w:hyperlink r:id="rId23" w:tgtFrame="_blank" w:history="1">
-        <w:r>
-          <w:rPr>
-            <w:rStyle w:val="Hyperlink"/>
-            <w:rFonts w:ascii="Calibri" w:hAnsi="Calibri" w:cs="Calibri"/>
-            <w:sz w:val="24"/>
-            <w:szCs w:val="24"/>
-          </w:rPr>
-          <w:t>L Corner Bracket</w:t>
-        </w:r>
-      </w:hyperlink>
-      <w:r>
-        <w:rPr>
-          <w:rFonts w:ascii="Calibri" w:hAnsi="Calibri" w:cs="Calibri"/>
-          <w:color w:val="000000"/>
-          <w:sz w:val="24"/>
-          <w:szCs w:val="24"/>
-        </w:rPr>
         <w:t> ( Quantity : 1 ) [ Link Selection: 1]</w:t>
       </w:r>
     </w:p>
@@ -865,87 +845,23 @@
           <w:rFonts w:ascii="Calibri" w:hAnsi="Calibri" w:cs="Calibri"/>
           <w:color w:val="000000"/>
         </w:rPr>
-        <w:t xml:space="preserve">*The Servo that </w:t>
-      </w:r>
-      <w:proofErr w:type="spellStart"/>
-      <w:r>
-        <w:rPr>
-          <w:rFonts w:ascii="Calibri" w:hAnsi="Calibri" w:cs="Calibri"/>
-          <w:color w:val="000000"/>
-        </w:rPr>
-        <w:t>i</w:t>
-      </w:r>
-      <w:proofErr w:type="spellEnd"/>
-      <w:r>
-        <w:rPr>
-          <w:rFonts w:ascii="Calibri" w:hAnsi="Calibri" w:cs="Calibri"/>
-          <w:color w:val="000000"/>
-        </w:rPr>
-        <w:t xml:space="preserve"> have chosen is more powerful than what is needed, but it is Very Cheap.</w:t>
-      </w:r>
-    </w:p>
-    <w:p>
-      <w:pPr>
-        <w:shd w:val="clear" w:color="auto" w:fill="FFFFFF"/>
-        <w:rPr>
-          <w:rFonts w:ascii="Calibri" w:hAnsi="Calibri" w:cs="Calibri"/>
-          <w:color w:val="000000"/>
-        </w:rPr>
-      </w:pPr>
-      <w:r>
-        <w:rPr>
-          <w:rFonts w:ascii="Calibri" w:hAnsi="Calibri" w:cs="Calibri"/>
-          <w:color w:val="000000"/>
-        </w:rPr>
-        <w:t xml:space="preserve">*I took into consideration that </w:t>
-      </w:r>
-      <w:proofErr w:type="spellStart"/>
-      <w:r>
-        <w:rPr>
-          <w:rFonts w:ascii="Calibri" w:hAnsi="Calibri" w:cs="Calibri"/>
-          <w:color w:val="000000"/>
-        </w:rPr>
-        <w:t>i</w:t>
-      </w:r>
-      <w:proofErr w:type="spellEnd"/>
-      <w:r>
-        <w:rPr>
-          <w:rFonts w:ascii="Calibri" w:hAnsi="Calibri" w:cs="Calibri"/>
-          <w:color w:val="000000"/>
-        </w:rPr>
-        <w:t xml:space="preserve"> will be using the Power supply in the lab and Also </w:t>
-      </w:r>
-      <w:proofErr w:type="spellStart"/>
-      <w:r>
-        <w:rPr>
-          <w:rFonts w:ascii="Calibri" w:hAnsi="Calibri" w:cs="Calibri"/>
-          <w:color w:val="000000"/>
-        </w:rPr>
-        <w:t>i</w:t>
-      </w:r>
-      <w:proofErr w:type="spellEnd"/>
-      <w:r>
-        <w:rPr>
-          <w:rFonts w:ascii="Calibri" w:hAnsi="Calibri" w:cs="Calibri"/>
-          <w:color w:val="000000"/>
-        </w:rPr>
-        <w:t xml:space="preserve"> assumed that all kind of screws are available in the lab so </w:t>
-      </w:r>
-      <w:proofErr w:type="spellStart"/>
-      <w:r>
-        <w:rPr>
-          <w:rFonts w:ascii="Calibri" w:hAnsi="Calibri" w:cs="Calibri"/>
-          <w:color w:val="000000"/>
-        </w:rPr>
-        <w:t>i</w:t>
-      </w:r>
-      <w:proofErr w:type="spellEnd"/>
-      <w:r>
-        <w:rPr>
-          <w:rFonts w:ascii="Calibri" w:hAnsi="Calibri" w:cs="Calibri"/>
-          <w:color w:val="000000"/>
-        </w:rPr>
-        <w:t xml:space="preserve"> didn't include them.</w:t>
+        <w:t>*The Servo that i have chosen is more powerful than what is needed, but it is Very Cheap.</w:t>
+      </w:r>
+    </w:p>
+    <w:p>
+      <w:pPr>
+        <w:shd w:val="clear" w:color="auto" w:fill="FFFFFF"/>
+        <w:rPr>
+          <w:rFonts w:ascii="Calibri" w:hAnsi="Calibri" w:cs="Calibri"/>
+          <w:color w:val="000000"/>
+        </w:rPr>
+      </w:pPr>
+      <w:r>
+        <w:rPr>
+          <w:rFonts w:ascii="Calibri" w:hAnsi="Calibri" w:cs="Calibri"/>
+          <w:color w:val="000000"/>
+        </w:rPr>
+        <w:t>*I took into consideration that i will be using the Power supply in the lab and Also i assumed that all kind of screws are available in the lab so i didn't include them.</w:t>
       </w:r>
     </w:p>
     <w:p>
@@ -1113,7 +1029,7 @@
       </w:pPr>
     </w:pPrDefault>
   </w:docDefaults>
-  <w:latentStyles w:defLockedState="0" w:defUIPriority="99" w:defSemiHidden="0" w:defUnhideWhenUsed="0" w:defQFormat="0" w:count="375">
+  <w:latentStyles w:defLockedState="0" w:defUIPriority="99" w:defSemiHidden="0" w:defUnhideWhenUsed="0" w:defQFormat="0" w:count="377">
     <w:lsdException w:name="Normal" w:uiPriority="0" w:qFormat="1"/>
     <w:lsdException w:name="heading 1" w:uiPriority="9" w:qFormat="1"/>
     <w:lsdException w:name="heading 2" w:semiHidden="1" w:uiPriority="9" w:unhideWhenUsed="1" w:qFormat="1"/>
@@ -1262,11 +1178,11 @@
     <w:lsdException w:name="Table Elegant" w:semiHidden="1" w:unhideWhenUsed="1"/>
     <w:lsdException w:name="Table Professional" w:semiHidden="1" w:unhideWhenUsed="1"/>
     <w:lsdException w:name="Table Subtle 1" w:semiHidden="1" w:unhideWhenUsed="1"/>
+    <w:lsdException w:name="Table Subtle 2" w:semiHidden="1" w:unhideWhenUsed="1"/>
     <w:lsdException w:name="Table Web 1" w:semiHidden="1" w:unhideWhenUsed="1"/>
-    <w:lsdException w:name="Table Web 2" w:semiHidden="1" w:unhideWhenUsed="1"/>
+    <w:lsdException w:name="Table Web 3" w:semiHidden="1" w:unhideWhenUsed="1"/>
     <w:lsdException w:name="Balloon Text" w:semiHidden="1" w:unhideWhenUsed="1"/>
     <w:lsdException w:name="Table Grid" w:uiPriority="39"/>
-    <w:lsdException w:name="Table Theme" w:semiHidden="1" w:unhideWhenUsed="1"/>
     <w:lsdException w:name="Placeholder Text" w:semiHidden="1"/>
     <w:lsdException w:name="No Spacing" w:uiPriority="1" w:qFormat="1"/>
     <w:lsdException w:name="Light Shading" w:uiPriority="60"/>
@@ -1486,6 +1402,8 @@
     <w:lsdException w:name="Smart Hyperlink" w:semiHidden="1" w:unhideWhenUsed="1"/>
     <w:lsdException w:name="Hashtag" w:semiHidden="1" w:unhideWhenUsed="1"/>
     <w:lsdException w:name="Unresolved Mention" w:semiHidden="1" w:unhideWhenUsed="1"/>
+    <w:lsdException w:name="Smart Link" w:semiHidden="1" w:unhideWhenUsed="1"/>
+    <w:lsdException w:name="Smart Link Error" w:semiHidden="1" w:unhideWhenUsed="1"/>
   </w:latentStyles>
   <w:style w:type="paragraph" w:default="1" w:styleId="Normal">
     <w:name w:val="Normal"/>

</xml_diff>